<commit_message>
changement du bouton pause (QToolBouton -> QPushBouton) et documentation des boutons
</commit_message>
<xml_diff>
--- a/zAutre Fichiers/ac_LecteurDiaporama_CLEMENCEAU_MASSON_VINET_TP4_.docx
+++ b/zAutre Fichiers/ac_LecteurDiaporama_CLEMENCEAU_MASSON_VINET_TP4_.docx
@@ -488,10 +488,23 @@
         <w:p>
           <w:pPr>
             <w:pStyle w:val="TOCHeading"/>
-            <w:rPr/>
+            <w:spacing w:lineRule="auto" w:line="259" w:before="240" w:after="0"/>
+            <w:rPr>
+              <w:rFonts w:ascii="Calibri" w:hAnsi="Calibri" w:eastAsia="" w:cs="" w:asciiTheme="majorHAnsi" w:cstheme="majorBidi" w:eastAsiaTheme="majorEastAsia" w:hAnsiTheme="majorHAnsi"/>
+              <w:color w:themeColor="accent1" w:themeShade="bf" w:val="365F91"/>
+              <w:sz w:val="32"/>
+              <w:szCs w:val="32"/>
+              <w:lang w:val="fr-FR"/>
+            </w:rPr>
           </w:pPr>
           <w:r>
-            <w:rPr/>
+            <w:rPr>
+              <w:rFonts w:eastAsia="" w:cs="" w:cstheme="majorBidi" w:eastAsiaTheme="majorEastAsia"/>
+              <w:color w:themeColor="accent1" w:themeShade="bf" w:val="365F91"/>
+              <w:sz w:val="32"/>
+              <w:szCs w:val="32"/>
+              <w:lang w:val="fr-FR"/>
+            </w:rPr>
             <w:t>Table des matières</w:t>
           </w:r>
         </w:p>
@@ -500,7 +513,7 @@
             <w:pStyle w:val="TOC1"/>
             <w:tabs>
               <w:tab w:val="clear" w:pos="720"/>
-              <w:tab w:val="right" w:pos="9019" w:leader="dot"/>
+              <w:tab w:val="right" w:pos="9026" w:leader="dot"/>
             </w:tabs>
             <w:rPr/>
           </w:pPr>
@@ -521,45 +534,15 @@
             </w:rPr>
             <w:fldChar w:fldCharType="separate"/>
           </w:r>
-          <w:hyperlink w:anchor="_Toc165410314">
+          <w:hyperlink w:anchor="__RefHeading___Toc714_153876483">
             <w:r>
               <w:rPr>
                 <w:webHidden/>
                 <w:rStyle w:val="Sautdindex"/>
               </w:rPr>
               <w:t>Version 1 : Projet non graphique Orienté Objets</w:t>
-            </w:r>
-            <w:r>
-              <w:rPr>
-                <w:webHidden/>
-              </w:rPr>
-              <w:fldChar w:fldCharType="begin"/>
-            </w:r>
-            <w:r>
-              <w:rPr>
-                <w:webHidden/>
-              </w:rPr>
-              <w:instrText xml:space="preserve">PAGEREF _Toc165410314 \h</w:instrText>
-            </w:r>
-            <w:r>
-              <w:rPr>
-                <w:webHidden/>
-              </w:rPr>
-              <w:fldChar w:fldCharType="separate"/>
-            </w:r>
-            <w:r>
-              <w:rPr>
-                <w:rStyle w:val="Sautdindex"/>
-                <w:vanish w:val="false"/>
-              </w:rPr>
               <w:tab/>
               <w:t>3</w:t>
-            </w:r>
-            <w:r>
-              <w:rPr>
-                <w:webHidden/>
-              </w:rPr>
-              <w:fldChar w:fldCharType="end"/>
             </w:r>
           </w:hyperlink>
         </w:p>
@@ -568,49 +551,19 @@
             <w:pStyle w:val="TOC2"/>
             <w:tabs>
               <w:tab w:val="clear" w:pos="720"/>
-              <w:tab w:val="right" w:pos="9019" w:leader="dot"/>
+              <w:tab w:val="right" w:pos="9026" w:leader="dot"/>
             </w:tabs>
             <w:rPr/>
           </w:pPr>
-          <w:hyperlink w:anchor="_Toc165410315">
+          <w:hyperlink w:anchor="__RefHeading___Toc716_153876483">
             <w:r>
               <w:rPr>
                 <w:webHidden/>
                 <w:rStyle w:val="Sautdindex"/>
               </w:rPr>
               <w:t>Diagramme des classes UML</w:t>
-            </w:r>
-            <w:r>
-              <w:rPr>
-                <w:webHidden/>
-              </w:rPr>
-              <w:fldChar w:fldCharType="begin"/>
-            </w:r>
-            <w:r>
-              <w:rPr>
-                <w:webHidden/>
-              </w:rPr>
-              <w:instrText xml:space="preserve">PAGEREF _Toc165410315 \h</w:instrText>
-            </w:r>
-            <w:r>
-              <w:rPr>
-                <w:webHidden/>
-              </w:rPr>
-              <w:fldChar w:fldCharType="separate"/>
-            </w:r>
-            <w:r>
-              <w:rPr>
-                <w:rStyle w:val="Sautdindex"/>
-                <w:vanish w:val="false"/>
-              </w:rPr>
               <w:tab/>
               <w:t>3</w:t>
-            </w:r>
-            <w:r>
-              <w:rPr>
-                <w:webHidden/>
-              </w:rPr>
-              <w:fldChar w:fldCharType="end"/>
             </w:r>
           </w:hyperlink>
         </w:p>
@@ -619,49 +572,19 @@
             <w:pStyle w:val="TOC2"/>
             <w:tabs>
               <w:tab w:val="clear" w:pos="720"/>
-              <w:tab w:val="right" w:pos="9019" w:leader="dot"/>
+              <w:tab w:val="right" w:pos="9026" w:leader="dot"/>
             </w:tabs>
             <w:rPr/>
           </w:pPr>
-          <w:hyperlink w:anchor="_Toc165410316">
+          <w:hyperlink w:anchor="__RefHeading___Toc718_153876483">
             <w:r>
               <w:rPr>
                 <w:webHidden/>
                 <w:rStyle w:val="Sautdindex"/>
               </w:rPr>
               <w:t>Attributs et méthodes de chaque classe</w:t>
-            </w:r>
-            <w:r>
-              <w:rPr>
-                <w:webHidden/>
-              </w:rPr>
-              <w:fldChar w:fldCharType="begin"/>
-            </w:r>
-            <w:r>
-              <w:rPr>
-                <w:webHidden/>
-              </w:rPr>
-              <w:instrText xml:space="preserve">PAGEREF _Toc165410316 \h</w:instrText>
-            </w:r>
-            <w:r>
-              <w:rPr>
-                <w:webHidden/>
-              </w:rPr>
-              <w:fldChar w:fldCharType="separate"/>
-            </w:r>
-            <w:r>
-              <w:rPr>
-                <w:rStyle w:val="Sautdindex"/>
-                <w:vanish w:val="false"/>
-              </w:rPr>
               <w:tab/>
               <w:t>4</w:t>
-            </w:r>
-            <w:r>
-              <w:rPr>
-                <w:webHidden/>
-              </w:rPr>
-              <w:fldChar w:fldCharType="end"/>
             </w:r>
           </w:hyperlink>
         </w:p>
@@ -670,49 +593,61 @@
             <w:pStyle w:val="TOC3"/>
             <w:tabs>
               <w:tab w:val="clear" w:pos="720"/>
-              <w:tab w:val="right" w:pos="9019" w:leader="dot"/>
+              <w:tab w:val="right" w:pos="9026" w:leader="dot"/>
             </w:tabs>
             <w:rPr/>
           </w:pPr>
-          <w:hyperlink w:anchor="_Toc165410317">
+          <w:hyperlink w:anchor="__RefHeading___Toc720_153876483">
             <w:r>
               <w:rPr>
                 <w:webHidden/>
                 <w:rStyle w:val="Sautdindex"/>
               </w:rPr>
               <w:t>Image</w:t>
-            </w:r>
-            <w:r>
-              <w:rPr>
-                <w:webHidden/>
-              </w:rPr>
-              <w:fldChar w:fldCharType="begin"/>
-            </w:r>
-            <w:r>
-              <w:rPr>
-                <w:webHidden/>
-              </w:rPr>
-              <w:instrText xml:space="preserve">PAGEREF _Toc165410317 \h</w:instrText>
-            </w:r>
-            <w:r>
-              <w:rPr>
-                <w:webHidden/>
-              </w:rPr>
-              <w:fldChar w:fldCharType="separate"/>
-            </w:r>
-            <w:r>
-              <w:rPr>
-                <w:rStyle w:val="Sautdindex"/>
-                <w:vanish w:val="false"/>
-              </w:rPr>
               <w:tab/>
               <w:t>4</w:t>
             </w:r>
+          </w:hyperlink>
+        </w:p>
+        <w:p>
+          <w:pPr>
+            <w:pStyle w:val="TOC1"/>
+            <w:tabs>
+              <w:tab w:val="clear" w:pos="720"/>
+              <w:tab w:val="right" w:pos="9026" w:leader="dot"/>
+            </w:tabs>
+            <w:rPr/>
+          </w:pPr>
+          <w:hyperlink w:anchor="__RefHeading___Toc722_153876483">
             <w:r>
               <w:rPr>
                 <w:webHidden/>
-              </w:rPr>
-              <w:fldChar w:fldCharType="end"/>
+                <w:rStyle w:val="Sautdindex"/>
+              </w:rPr>
+              <w:t>Version 2 : Projet non graphique Orienté Objets</w:t>
+              <w:tab/>
+              <w:t>8</w:t>
+            </w:r>
+          </w:hyperlink>
+        </w:p>
+        <w:p>
+          <w:pPr>
+            <w:pStyle w:val="TOC1"/>
+            <w:tabs>
+              <w:tab w:val="clear" w:pos="720"/>
+              <w:tab w:val="right" w:pos="9026" w:leader="dot"/>
+            </w:tabs>
+            <w:rPr/>
+          </w:pPr>
+          <w:hyperlink w:anchor="__RefHeading___Toc724_153876483">
+            <w:r>
+              <w:rPr>
+                <w:webHidden/>
+                <w:rStyle w:val="Sautdindex"/>
+              </w:rPr>
+              <w:t>Bilan</w:t>
+              <w:tab/>
+              <w:t>8</w:t>
             </w:r>
           </w:hyperlink>
         </w:p>
@@ -721,51 +656,19 @@
             <w:pStyle w:val="TOC2"/>
             <w:tabs>
               <w:tab w:val="clear" w:pos="720"/>
-              <w:tab w:val="right" w:pos="9019" w:leader="dot"/>
+              <w:tab w:val="right" w:pos="9026" w:leader="dot"/>
             </w:tabs>
             <w:rPr/>
           </w:pPr>
-          <w:hyperlink w:anchor="_Toc165410318">
+          <w:hyperlink w:anchor="__RefHeading___Toc726_153876483">
             <w:r>
               <w:rPr>
                 <w:webHidden/>
                 <w:rStyle w:val="Sautdindex"/>
-                <w:b/>
-                <w:bCs/>
-              </w:rPr>
-              <w:t>Ce que l’on a appris :</w:t>
-            </w:r>
-            <w:r>
-              <w:rPr>
-                <w:webHidden/>
-              </w:rPr>
-              <w:fldChar w:fldCharType="begin"/>
-            </w:r>
-            <w:r>
-              <w:rPr>
-                <w:webHidden/>
-              </w:rPr>
-              <w:instrText xml:space="preserve">PAGEREF _Toc165410318 \h</w:instrText>
-            </w:r>
-            <w:r>
-              <w:rPr>
-                <w:webHidden/>
-              </w:rPr>
-              <w:fldChar w:fldCharType="separate"/>
-            </w:r>
-            <w:r>
-              <w:rPr>
-                <w:rStyle w:val="Sautdindex"/>
-                <w:vanish w:val="false"/>
-              </w:rPr>
+              </w:rPr>
+              <w:t>Ce que l’on a appris</w:t>
               <w:tab/>
               <w:t>8</w:t>
-            </w:r>
-            <w:r>
-              <w:rPr>
-                <w:webHidden/>
-              </w:rPr>
-              <w:fldChar w:fldCharType="end"/>
             </w:r>
           </w:hyperlink>
         </w:p>
@@ -774,51 +677,19 @@
             <w:pStyle w:val="TOC2"/>
             <w:tabs>
               <w:tab w:val="clear" w:pos="720"/>
-              <w:tab w:val="right" w:pos="9019" w:leader="dot"/>
+              <w:tab w:val="right" w:pos="9026" w:leader="dot"/>
             </w:tabs>
             <w:rPr/>
           </w:pPr>
-          <w:hyperlink w:anchor="_Toc165410319">
+          <w:hyperlink w:anchor="__RefHeading___Toc728_153876483">
             <w:r>
               <w:rPr>
                 <w:webHidden/>
                 <w:rStyle w:val="Sautdindex"/>
-                <w:b/>
-                <w:bCs/>
-              </w:rPr>
-              <w:t>Ce qu’on a aimé / pas aimé :</w:t>
-            </w:r>
-            <w:r>
-              <w:rPr>
-                <w:webHidden/>
-              </w:rPr>
-              <w:fldChar w:fldCharType="begin"/>
-            </w:r>
-            <w:r>
-              <w:rPr>
-                <w:webHidden/>
-              </w:rPr>
-              <w:instrText xml:space="preserve">PAGEREF _Toc165410319 \h</w:instrText>
-            </w:r>
-            <w:r>
-              <w:rPr>
-                <w:webHidden/>
-              </w:rPr>
-              <w:fldChar w:fldCharType="separate"/>
-            </w:r>
-            <w:r>
-              <w:rPr>
-                <w:rStyle w:val="Sautdindex"/>
-                <w:vanish w:val="false"/>
-              </w:rPr>
+              </w:rPr>
+              <w:t>Ce qu’on a aimé / pas aimé</w:t>
               <w:tab/>
               <w:t>8</w:t>
-            </w:r>
-            <w:r>
-              <w:rPr>
-                <w:webHidden/>
-              </w:rPr>
-              <w:fldChar w:fldCharType="end"/>
             </w:r>
           </w:hyperlink>
         </w:p>
@@ -827,51 +698,19 @@
             <w:pStyle w:val="TOC2"/>
             <w:tabs>
               <w:tab w:val="clear" w:pos="720"/>
-              <w:tab w:val="right" w:pos="9019" w:leader="dot"/>
+              <w:tab w:val="right" w:pos="9026" w:leader="dot"/>
             </w:tabs>
             <w:rPr/>
           </w:pPr>
-          <w:hyperlink w:anchor="_Toc165410320">
+          <w:hyperlink w:anchor="__RefHeading___Toc730_153876483">
             <w:r>
               <w:rPr>
                 <w:webHidden/>
                 <w:rStyle w:val="Sautdindex"/>
-                <w:b/>
-                <w:bCs/>
-              </w:rPr>
-              <w:t>Ce qui a été difficile :</w:t>
-            </w:r>
-            <w:r>
-              <w:rPr>
-                <w:webHidden/>
-              </w:rPr>
-              <w:fldChar w:fldCharType="begin"/>
-            </w:r>
-            <w:r>
-              <w:rPr>
-                <w:webHidden/>
-              </w:rPr>
-              <w:instrText xml:space="preserve">PAGEREF _Toc165410320 \h</w:instrText>
-            </w:r>
-            <w:r>
-              <w:rPr>
-                <w:webHidden/>
-              </w:rPr>
-              <w:fldChar w:fldCharType="separate"/>
-            </w:r>
-            <w:r>
-              <w:rPr>
-                <w:rStyle w:val="Sautdindex"/>
-                <w:vanish w:val="false"/>
-              </w:rPr>
+              </w:rPr>
+              <w:t>Ce qui a été difficile</w:t>
               <w:tab/>
               <w:t>8</w:t>
-            </w:r>
-            <w:r>
-              <w:rPr>
-                <w:webHidden/>
-              </w:rPr>
-              <w:fldChar w:fldCharType="end"/>
             </w:r>
           </w:hyperlink>
         </w:p>
@@ -880,51 +719,19 @@
             <w:pStyle w:val="TOC2"/>
             <w:tabs>
               <w:tab w:val="clear" w:pos="720"/>
-              <w:tab w:val="right" w:pos="9019" w:leader="dot"/>
+              <w:tab w:val="right" w:pos="9026" w:leader="dot"/>
             </w:tabs>
             <w:rPr/>
           </w:pPr>
-          <w:hyperlink w:anchor="_Toc165410321">
+          <w:hyperlink w:anchor="__RefHeading___Toc732_153876483">
             <w:r>
               <w:rPr>
                 <w:webHidden/>
                 <w:rStyle w:val="Sautdindex"/>
-                <w:b/>
-                <w:bCs/>
-              </w:rPr>
-              <w:t>Le temps passé (sur conception/sur code) :</w:t>
-            </w:r>
-            <w:r>
-              <w:rPr>
-                <w:webHidden/>
-              </w:rPr>
-              <w:fldChar w:fldCharType="begin"/>
-            </w:r>
-            <w:r>
-              <w:rPr>
-                <w:webHidden/>
-              </w:rPr>
-              <w:instrText xml:space="preserve">PAGEREF _Toc165410321 \h</w:instrText>
-            </w:r>
-            <w:r>
-              <w:rPr>
-                <w:webHidden/>
-              </w:rPr>
-              <w:fldChar w:fldCharType="separate"/>
-            </w:r>
-            <w:r>
-              <w:rPr>
-                <w:rStyle w:val="Sautdindex"/>
-                <w:vanish w:val="false"/>
-              </w:rPr>
+              </w:rPr>
+              <w:t>Le temps passé (sur conception / code)</w:t>
               <w:tab/>
               <w:t>8</w:t>
-            </w:r>
-            <w:r>
-              <w:rPr>
-                <w:webHidden/>
-              </w:rPr>
-              <w:fldChar w:fldCharType="end"/>
             </w:r>
           </w:hyperlink>
         </w:p>
@@ -933,51 +740,19 @@
             <w:pStyle w:val="TOC2"/>
             <w:tabs>
               <w:tab w:val="clear" w:pos="720"/>
-              <w:tab w:val="right" w:pos="9019" w:leader="dot"/>
+              <w:tab w:val="right" w:pos="9026" w:leader="dot"/>
             </w:tabs>
             <w:rPr/>
           </w:pPr>
-          <w:hyperlink w:anchor="_Toc165410322">
+          <w:hyperlink w:anchor="__RefHeading___Toc734_153876483">
             <w:r>
               <w:rPr>
                 <w:webHidden/>
                 <w:rStyle w:val="Sautdindex"/>
-                <w:b/>
-                <w:bCs/>
-              </w:rPr>
-              <w:t>Ce que vous auriez pu faire de mieux (avec le recul) :</w:t>
-            </w:r>
-            <w:r>
-              <w:rPr>
-                <w:webHidden/>
-              </w:rPr>
-              <w:fldChar w:fldCharType="begin"/>
-            </w:r>
-            <w:r>
-              <w:rPr>
-                <w:webHidden/>
-              </w:rPr>
-              <w:instrText xml:space="preserve">PAGEREF _Toc165410322 \h</w:instrText>
-            </w:r>
-            <w:r>
-              <w:rPr>
-                <w:webHidden/>
-              </w:rPr>
-              <w:fldChar w:fldCharType="separate"/>
-            </w:r>
-            <w:r>
-              <w:rPr>
-                <w:rStyle w:val="Sautdindex"/>
-                <w:vanish w:val="false"/>
-              </w:rPr>
+              </w:rPr>
+              <w:t>Ce que vous auriez pu faire de mieux (avec le recul)</w:t>
               <w:tab/>
               <w:t>9</w:t>
-            </w:r>
-            <w:r>
-              <w:rPr>
-                <w:webHidden/>
-              </w:rPr>
-              <w:fldChar w:fldCharType="end"/>
             </w:r>
           </w:hyperlink>
         </w:p>
@@ -986,64 +761,25 @@
             <w:pStyle w:val="TOC2"/>
             <w:tabs>
               <w:tab w:val="clear" w:pos="720"/>
-              <w:tab w:val="right" w:pos="9019" w:leader="dot"/>
+              <w:tab w:val="right" w:pos="9026" w:leader="dot"/>
             </w:tabs>
             <w:rPr/>
           </w:pPr>
-          <w:hyperlink w:anchor="_Toc165410323">
+          <w:hyperlink w:anchor="__RefHeading___Toc736_153876483">
             <w:r>
               <w:rPr>
                 <w:webHidden/>
                 <w:rStyle w:val="Sautdindex"/>
-                <w:b/>
-                <w:bCs/>
-              </w:rPr>
-              <w:t>Ce qui pourrait être amélioré dans la SAE :</w:t>
-            </w:r>
-            <w:r>
-              <w:rPr>
-                <w:webHidden/>
-              </w:rPr>
-              <w:fldChar w:fldCharType="begin"/>
-            </w:r>
-            <w:r>
-              <w:rPr>
-                <w:webHidden/>
-              </w:rPr>
-              <w:instrText xml:space="preserve">PAGEREF _Toc165410323 \h</w:instrText>
-            </w:r>
-            <w:r>
-              <w:rPr>
-                <w:webHidden/>
-              </w:rPr>
-              <w:fldChar w:fldCharType="separate"/>
-            </w:r>
-            <w:r>
-              <w:rPr>
-                <w:rStyle w:val="Sautdindex"/>
-                <w:vanish w:val="false"/>
-              </w:rPr>
+              </w:rPr>
+              <w:t>Ce qui pourrait être amélioré dans la SAE</w:t>
               <w:tab/>
               <w:t>9</w:t>
             </w:r>
-            <w:r>
-              <w:rPr>
-                <w:webHidden/>
-              </w:rPr>
-              <w:fldChar w:fldCharType="end"/>
-            </w:r>
           </w:hyperlink>
-        </w:p>
-        <w:p>
-          <w:pPr>
-            <w:pStyle w:val="Normal"/>
-            <w:rPr/>
-          </w:pPr>
           <w:r>
-            <w:rPr/>
-          </w:r>
-          <w:r>
-            <w:rPr/>
+            <w:rPr>
+              <w:rStyle w:val="Sautdindex"/>
+            </w:rPr>
             <w:fldChar w:fldCharType="end"/>
           </w:r>
         </w:p>
@@ -1080,7 +816,9 @@
           <w:bCs/>
         </w:rPr>
       </w:pPr>
-      <w:bookmarkStart w:id="0" w:name="_Toc165410314"/>
+      <w:bookmarkStart w:id="0" w:name="__RefHeading___Toc714_153876483"/>
+      <w:bookmarkStart w:id="1" w:name="_Toc165410314"/>
+      <w:bookmarkEnd w:id="0"/>
       <w:r>
         <w:rPr>
           <w:b/>
@@ -1088,7 +826,7 @@
         </w:rPr>
         <w:t>Version 1 : Projet non graphique Orienté Objets</w:t>
       </w:r>
-      <w:bookmarkEnd w:id="0"/>
+      <w:bookmarkEnd w:id="1"/>
       <w:r>
         <w:rPr>
           <w:b/>
@@ -1102,12 +840,14 @@
         <w:pStyle w:val="Heading2"/>
         <w:rPr/>
       </w:pPr>
-      <w:bookmarkStart w:id="1" w:name="_Toc165410315"/>
+      <w:bookmarkStart w:id="2" w:name="__RefHeading___Toc716_153876483"/>
+      <w:bookmarkStart w:id="3" w:name="_Toc165410315"/>
+      <w:bookmarkEnd w:id="2"/>
       <w:r>
         <w:rPr/>
         <w:t>Diagramme des classes UML</w:t>
       </w:r>
-      <w:bookmarkEnd w:id="1"/>
+      <w:bookmarkEnd w:id="3"/>
     </w:p>
     <w:p>
       <w:pPr>
@@ -1259,24 +999,28 @@
         <w:pStyle w:val="Heading2"/>
         <w:rPr/>
       </w:pPr>
-      <w:bookmarkStart w:id="2" w:name="_Toc165410316"/>
+      <w:bookmarkStart w:id="4" w:name="__RefHeading___Toc718_153876483"/>
+      <w:bookmarkStart w:id="5" w:name="_Toc165410316"/>
+      <w:bookmarkEnd w:id="4"/>
       <w:r>
         <w:rPr/>
         <w:t>Attributs et méthodes de chaque classe</w:t>
       </w:r>
-      <w:bookmarkEnd w:id="2"/>
+      <w:bookmarkEnd w:id="5"/>
     </w:p>
     <w:p>
       <w:pPr>
         <w:pStyle w:val="Heading3"/>
         <w:rPr/>
       </w:pPr>
-      <w:bookmarkStart w:id="3" w:name="_Toc165410317"/>
+      <w:bookmarkStart w:id="6" w:name="__RefHeading___Toc720_153876483"/>
+      <w:bookmarkStart w:id="7" w:name="_Toc165410317"/>
+      <w:bookmarkEnd w:id="6"/>
       <w:r>
         <w:rPr/>
         <w:t>Image</w:t>
       </w:r>
-      <w:bookmarkEnd w:id="3"/>
+      <w:bookmarkEnd w:id="7"/>
     </w:p>
     <w:p>
       <w:pPr>
@@ -1327,7 +1071,6 @@
             <w:pPr>
               <w:pStyle w:val="Normal"/>
               <w:widowControl w:val="false"/>
-              <w:pBdr/>
               <w:spacing w:lineRule="auto" w:line="240"/>
               <w:jc w:val="center"/>
               <w:rPr/>
@@ -1431,7 +1174,6 @@
             <w:pPr>
               <w:pStyle w:val="Normal"/>
               <w:widowControl w:val="false"/>
-              <w:pBdr/>
               <w:spacing w:lineRule="auto" w:line="240"/>
               <w:rPr/>
             </w:pPr>
@@ -1456,7 +1198,6 @@
             <w:pPr>
               <w:pStyle w:val="Normal"/>
               <w:widowControl w:val="false"/>
-              <w:pBdr/>
               <w:spacing w:lineRule="auto" w:line="240"/>
               <w:rPr/>
             </w:pPr>
@@ -1481,7 +1222,6 @@
             <w:pPr>
               <w:pStyle w:val="Normal"/>
               <w:widowControl w:val="false"/>
-              <w:pBdr/>
               <w:spacing w:lineRule="auto" w:line="240"/>
               <w:rPr/>
             </w:pPr>
@@ -1509,7 +1249,6 @@
             <w:pPr>
               <w:pStyle w:val="Normal"/>
               <w:widowControl w:val="false"/>
-              <w:pBdr/>
               <w:spacing w:lineRule="auto" w:line="240"/>
               <w:rPr/>
             </w:pPr>
@@ -1558,7 +1297,6 @@
             <w:pPr>
               <w:pStyle w:val="Normal"/>
               <w:widowControl w:val="false"/>
-              <w:pBdr/>
               <w:spacing w:lineRule="auto" w:line="240"/>
               <w:rPr/>
             </w:pPr>
@@ -1586,7 +1324,6 @@
             <w:pPr>
               <w:pStyle w:val="Normal"/>
               <w:widowControl w:val="false"/>
-              <w:pBdr/>
               <w:spacing w:lineRule="auto" w:line="240"/>
               <w:rPr/>
             </w:pPr>
@@ -1635,7 +1372,6 @@
             <w:pPr>
               <w:pStyle w:val="Normal"/>
               <w:widowControl w:val="false"/>
-              <w:pBdr/>
               <w:spacing w:lineRule="auto" w:line="240"/>
               <w:rPr/>
             </w:pPr>
@@ -2303,7 +2039,7 @@
     </w:p>
     <w:p>
       <w:pPr>
-        <w:pStyle w:val="Normal"/>
+        <w:pStyle w:val="Heading3"/>
         <w:rPr/>
       </w:pPr>
       <w:r>
@@ -3087,8 +2823,7 @@
     </w:p>
     <w:p>
       <w:pPr>
-        <w:pStyle w:val="Normal"/>
-        <w:spacing w:before="0" w:after="0"/>
+        <w:pStyle w:val="Heading3"/>
         <w:rPr/>
       </w:pPr>
       <w:r>
@@ -4324,7 +4059,7 @@
     </w:p>
     <w:p>
       <w:pPr>
-        <w:pStyle w:val="Normal"/>
+        <w:pStyle w:val="Heading3"/>
         <w:rPr/>
       </w:pPr>
       <w:r>
@@ -5379,33 +5114,280 @@
           <w:bCs/>
         </w:rPr>
       </w:pPr>
-      <w:bookmarkStart w:id="4" w:name="_Toc165410314_Copie_1"/>
+      <w:bookmarkStart w:id="8" w:name="_Toc165410314_Copie_1"/>
       <w:r>
         <w:rPr>
           <w:b/>
           <w:bCs/>
         </w:rPr>
-        <w:t xml:space="preserve">Version </w:t>
-      </w:r>
-      <w:r>
-        <w:rPr>
-          <w:b/>
-          <w:bCs/>
-        </w:rPr>
-        <w:t>2</w:t>
-      </w:r>
-      <w:r>
-        <w:rPr>
-          <w:b/>
-          <w:bCs/>
-        </w:rPr>
-        <w:t xml:space="preserve"> : Projet non graphique Orienté Objets</w:t>
-      </w:r>
-      <w:bookmarkEnd w:id="4"/>
-    </w:p>
-    <w:p>
-      <w:pPr>
-        <w:pStyle w:val="Normal"/>
+        <w:t>Version 2 : Projet non graphique Orienté Objets</w:t>
+      </w:r>
+      <w:bookmarkEnd w:id="8"/>
+    </w:p>
+    <w:p>
+      <w:pPr>
+        <w:pStyle w:val="Heading2"/>
+        <w:rPr/>
+      </w:pPr>
+      <w:r>
+        <w:rPr/>
+        <w:t>D</w:t>
+      </w:r>
+      <w:r>
+        <w:rPr/>
+        <w:t>iagramme état-transition de l’application sous ses 2 formes</w:t>
+      </w:r>
+    </w:p>
+    <w:p>
+      <w:pPr>
+        <w:pStyle w:val="Heading3"/>
+        <w:rPr/>
+      </w:pPr>
+      <w:r>
+        <w:rPr/>
+        <w:t>D</w:t>
+      </w:r>
+      <w:r>
+        <w:rPr/>
+        <w:t>iagramme état-transition</w:t>
+      </w:r>
+    </w:p>
+    <w:p>
+      <w:pPr>
+        <w:pStyle w:val="Normal"/>
+        <w:rPr/>
+      </w:pPr>
+      <w:r>
+        <w:rPr/>
+      </w:r>
+    </w:p>
+    <w:p>
+      <w:pPr>
+        <w:pStyle w:val="Heading3"/>
+        <w:rPr/>
+      </w:pPr>
+      <w:r>
+        <w:rPr/>
+      </w:r>
+    </w:p>
+    <w:p>
+      <w:pPr>
+        <w:pStyle w:val="Heading3"/>
+        <w:rPr/>
+      </w:pPr>
+      <w:r>
+        <w:rPr/>
+        <w:t>Version</w:t>
+      </w:r>
+      <w:r>
+        <w:rPr/>
+        <w:t xml:space="preserve"> matricielle </w:t>
+      </w:r>
+    </w:p>
+    <w:p>
+      <w:pPr>
+        <w:pStyle w:val="Heading2"/>
+        <w:rPr/>
+      </w:pPr>
+      <w:r>
+        <w:rPr/>
+      </w:r>
+    </w:p>
+    <w:p>
+      <w:pPr>
+        <w:pStyle w:val="Heading2"/>
+        <w:rPr/>
+      </w:pPr>
+      <w:r>
+        <w:rPr/>
+        <w:t>Documentation des liens entre éléments d’interface et fonctionnalités</w:t>
+      </w:r>
+    </w:p>
+    <w:p>
+      <w:pPr>
+        <w:pStyle w:val="Normal1"/>
+        <w:rPr/>
+      </w:pPr>
+      <w:r>
+        <w:rPr/>
+      </w:r>
+    </w:p>
+    <w:p>
+      <w:pPr>
+        <w:pStyle w:val="Heading3"/>
+        <w:rPr/>
+      </w:pPr>
+      <w:r>
+        <w:rPr/>
+        <w:t>Boutons (QPushBouton)</w:t>
+      </w:r>
+      <w:r>
+        <w:rPr/>
+        <w:t xml:space="preserve"> : </w:t>
+      </w:r>
+    </w:p>
+    <w:p>
+      <w:pPr>
+        <w:pStyle w:val="Normal1"/>
+        <w:rPr/>
+      </w:pPr>
+      <w:r>
+        <w:rPr/>
+        <w:t>Précédent : Permet de retourner à l’image précédente lorsque l’on est en mode de défilement manuel.</w:t>
+      </w:r>
+    </w:p>
+    <w:p>
+      <w:pPr>
+        <w:pStyle w:val="Normal1"/>
+        <w:rPr/>
+      </w:pPr>
+      <w:r>
+        <w:rPr/>
+        <w:t>Pause : Permet de mettre le défilement en pause lorsqu’on est en mode de défilement automatique.</w:t>
+      </w:r>
+    </w:p>
+    <w:p>
+      <w:pPr>
+        <w:pStyle w:val="Normal1"/>
+        <w:rPr/>
+      </w:pPr>
+      <w:r>
+        <w:rPr/>
+        <w:t>Suivant : Permet de passer à l’image suivante lorsque l’on est en mode de défilement manuel.</w:t>
+      </w:r>
+    </w:p>
+    <w:p>
+      <w:pPr>
+        <w:pStyle w:val="Normal1"/>
+        <w:rPr/>
+      </w:pPr>
+      <w:r>
+        <w:rPr/>
+      </w:r>
+    </w:p>
+    <w:p>
+      <w:pPr>
+        <w:pStyle w:val="Heading3"/>
+        <w:rPr/>
+      </w:pPr>
+      <w:r>
+        <w:rPr/>
+        <w:t>A</w:t>
+      </w:r>
+      <w:r>
+        <w:rPr/>
+        <w:t>ctions de la barre de menu </w:t>
+      </w:r>
+      <w:r>
+        <w:rPr/>
+        <w:t xml:space="preserve">(QMenuBar, QMenu et QAction) </w:t>
+      </w:r>
+      <w:r>
+        <w:rPr/>
+        <w:t xml:space="preserve">: </w:t>
+      </w:r>
+    </w:p>
+    <w:p>
+      <w:pPr>
+        <w:pStyle w:val="Normal1"/>
+        <w:rPr/>
+      </w:pPr>
+      <w:r>
+        <w:rPr/>
+        <w:t xml:space="preserve">Fichier &gt; Quitter : </w:t>
+      </w:r>
+      <w:r>
+        <w:rPr/>
+        <w:t>P</w:t>
+      </w:r>
+      <w:r>
+        <w:rPr/>
+        <w:t>ermet de fermer l’application.</w:t>
+      </w:r>
+    </w:p>
+    <w:p>
+      <w:pPr>
+        <w:pStyle w:val="Normal1"/>
+        <w:rPr/>
+      </w:pPr>
+      <w:r>
+        <w:rPr/>
+        <w:t>Fichier</w:t>
+      </w:r>
+      <w:r>
+        <w:rPr/>
+        <w:t xml:space="preserve"> &gt; Charger diaporama : Permet de charger un nouveau diaporama (qu’il y en ait un déjà chargé ou pas).</w:t>
+      </w:r>
+    </w:p>
+    <w:p>
+      <w:pPr>
+        <w:pStyle w:val="Normal1"/>
+        <w:rPr/>
+      </w:pPr>
+      <w:r>
+        <w:rPr/>
+        <w:t xml:space="preserve">Paramètres &gt; </w:t>
+      </w:r>
+      <w:r>
+        <w:rPr/>
+        <w:t>Enlever</w:t>
+      </w:r>
+      <w:r>
+        <w:rPr/>
+        <w:t xml:space="preserve"> diaporama : Permet d’enlever le diaporama qui est chargé.</w:t>
+      </w:r>
+    </w:p>
+    <w:p>
+      <w:pPr>
+        <w:pStyle w:val="Normal1"/>
+        <w:rPr/>
+      </w:pPr>
+      <w:r>
+        <w:rPr/>
+        <w:t xml:space="preserve">Paramètres &gt; Vitesse de défilement : Permet d’ouvrir une boite de dialogue qui donne la possibilité de changer la vitesse de défilement des images </w:t>
+      </w:r>
+      <w:r>
+        <w:rPr/>
+        <w:t>en</w:t>
+      </w:r>
+      <w:r>
+        <w:rPr/>
+        <w:t xml:space="preserve"> défilement automatique.</w:t>
+      </w:r>
+    </w:p>
+    <w:p>
+      <w:pPr>
+        <w:pStyle w:val="Normal1"/>
+        <w:rPr/>
+      </w:pPr>
+      <w:r>
+        <w:rPr/>
+        <w:t>Mode &gt; Automatique : Permet de changer de mode de défilement pour passer en mode automatique . Par défaut le mode est en manuel.</w:t>
+      </w:r>
+    </w:p>
+    <w:p>
+      <w:pPr>
+        <w:pStyle w:val="Normal1"/>
+        <w:rPr/>
+      </w:pPr>
+      <w:r>
+        <w:rPr/>
+        <w:t>Mode &gt; Manuel : Permet de changer de mode de défilement pour passer en mode manuel. Par défaut le mode est en manuel.</w:t>
+      </w:r>
+    </w:p>
+    <w:p>
+      <w:pPr>
+        <w:pStyle w:val="Normal1"/>
+        <w:rPr/>
+      </w:pPr>
+      <w:r>
+        <w:rPr/>
+        <w:t>Aide &gt; A propos : Permet d’afficher la version actuelle du lecteur de diaporama et ses auteurs.</w:t>
+      </w:r>
+    </w:p>
+    <w:p>
+      <w:pPr>
+        <w:pStyle w:val="Normal1"/>
         <w:rPr/>
       </w:pPr>
       <w:r>
@@ -5420,6 +5402,8 @@
           <w:bCs/>
         </w:rPr>
       </w:pPr>
+      <w:bookmarkStart w:id="9" w:name="__RefHeading___Toc724_153876483"/>
+      <w:bookmarkEnd w:id="9"/>
       <w:r>
         <w:rPr>
           <w:b/>
@@ -5437,7 +5421,9 @@
           <w:u w:val="none"/>
         </w:rPr>
       </w:pPr>
-      <w:bookmarkStart w:id="5" w:name="_Toc165410318"/>
+      <w:bookmarkStart w:id="10" w:name="__RefHeading___Toc726_153876483"/>
+      <w:bookmarkStart w:id="11" w:name="_Toc165410318"/>
+      <w:bookmarkEnd w:id="10"/>
       <w:r>
         <w:rPr>
           <w:b w:val="false"/>
@@ -5446,7 +5432,7 @@
         </w:rPr>
         <w:t>Ce que l’on a appris</w:t>
       </w:r>
-      <w:bookmarkEnd w:id="5"/>
+      <w:bookmarkEnd w:id="11"/>
     </w:p>
     <w:p>
       <w:pPr>
@@ -5498,7 +5484,9 @@
           <w:u w:val="none"/>
         </w:rPr>
       </w:pPr>
-      <w:bookmarkStart w:id="6" w:name="_Toc165410319"/>
+      <w:bookmarkStart w:id="12" w:name="__RefHeading___Toc728_153876483"/>
+      <w:bookmarkStart w:id="13" w:name="_Toc165410319"/>
+      <w:bookmarkEnd w:id="12"/>
       <w:r>
         <w:rPr>
           <w:b w:val="false"/>
@@ -5507,7 +5495,7 @@
         </w:rPr>
         <w:t>Ce qu’on a aimé / pas aimé</w:t>
       </w:r>
-      <w:bookmarkEnd w:id="6"/>
+      <w:bookmarkEnd w:id="13"/>
     </w:p>
     <w:p>
       <w:pPr>
@@ -5579,7 +5567,9 @@
           <w:u w:val="none"/>
         </w:rPr>
       </w:pPr>
-      <w:bookmarkStart w:id="7" w:name="_Toc165410320"/>
+      <w:bookmarkStart w:id="14" w:name="__RefHeading___Toc730_153876483"/>
+      <w:bookmarkStart w:id="15" w:name="_Toc165410320"/>
+      <w:bookmarkEnd w:id="14"/>
       <w:r>
         <w:rPr>
           <w:b w:val="false"/>
@@ -5588,7 +5578,7 @@
         </w:rPr>
         <w:t>Ce qui a été difficile</w:t>
       </w:r>
-      <w:bookmarkEnd w:id="7"/>
+      <w:bookmarkEnd w:id="15"/>
     </w:p>
     <w:p>
       <w:pPr>
@@ -5629,7 +5619,9 @@
           <w:u w:val="none"/>
         </w:rPr>
       </w:pPr>
-      <w:bookmarkStart w:id="8" w:name="_Toc165410321"/>
+      <w:bookmarkStart w:id="16" w:name="__RefHeading___Toc732_153876483"/>
+      <w:bookmarkStart w:id="17" w:name="_Toc165410321"/>
+      <w:bookmarkEnd w:id="16"/>
       <w:r>
         <w:rPr>
           <w:b w:val="false"/>
@@ -5638,7 +5630,7 @@
         </w:rPr>
         <w:t>Le temps passé (sur conception / code)</w:t>
       </w:r>
-      <w:bookmarkEnd w:id="8"/>
+      <w:bookmarkEnd w:id="17"/>
     </w:p>
     <w:p>
       <w:pPr>
@@ -5681,8 +5673,8 @@
         <w:gridCol w:w="1136"/>
         <w:gridCol w:w="1102"/>
         <w:gridCol w:w="851"/>
-        <w:gridCol w:w="1103"/>
-        <w:gridCol w:w="1023"/>
+        <w:gridCol w:w="1104"/>
+        <w:gridCol w:w="1022"/>
       </w:tblGrid>
       <w:tr>
         <w:trPr>
@@ -6006,7 +5998,7 @@
         </w:tc>
         <w:tc>
           <w:tcPr>
-            <w:tcW w:w="1103" w:type="dxa"/>
+            <w:tcW w:w="1104" w:type="dxa"/>
             <w:tcBorders>
               <w:top w:val="single" w:sz="6" w:space="0" w:color="CCCCCC"/>
               <w:left w:val="single" w:sz="6" w:space="0" w:color="CCCCCC"/>
@@ -6041,7 +6033,7 @@
         </w:tc>
         <w:tc>
           <w:tcPr>
-            <w:tcW w:w="1023" w:type="dxa"/>
+            <w:tcW w:w="1022" w:type="dxa"/>
             <w:tcBorders>
               <w:top w:val="single" w:sz="6" w:space="0" w:color="CCCCCC"/>
               <w:left w:val="single" w:sz="6" w:space="0" w:color="CCCCCC"/>
@@ -6255,7 +6247,7 @@
         </w:tc>
         <w:tc>
           <w:tcPr>
-            <w:tcW w:w="1103" w:type="dxa"/>
+            <w:tcW w:w="1104" w:type="dxa"/>
             <w:tcBorders>
               <w:top w:val="single" w:sz="6" w:space="0" w:color="CCCCCC"/>
               <w:left w:val="single" w:sz="6" w:space="0" w:color="CCCCCC"/>
@@ -6290,7 +6282,7 @@
         </w:tc>
         <w:tc>
           <w:tcPr>
-            <w:tcW w:w="1023" w:type="dxa"/>
+            <w:tcW w:w="1022" w:type="dxa"/>
             <w:tcBorders>
               <w:top w:val="single" w:sz="6" w:space="0" w:color="CCCCCC"/>
               <w:left w:val="single" w:sz="6" w:space="0" w:color="CCCCCC"/>
@@ -6497,7 +6489,7 @@
         </w:tc>
         <w:tc>
           <w:tcPr>
-            <w:tcW w:w="1103" w:type="dxa"/>
+            <w:tcW w:w="1104" w:type="dxa"/>
             <w:tcBorders>
               <w:top w:val="single" w:sz="6" w:space="0" w:color="CCCCCC"/>
               <w:left w:val="single" w:sz="6" w:space="0" w:color="CCCCCC"/>
@@ -6530,7 +6522,7 @@
         </w:tc>
         <w:tc>
           <w:tcPr>
-            <w:tcW w:w="1023" w:type="dxa"/>
+            <w:tcW w:w="1022" w:type="dxa"/>
             <w:tcBorders>
               <w:top w:val="single" w:sz="6" w:space="0" w:color="CCCCCC"/>
               <w:left w:val="single" w:sz="6" w:space="0" w:color="CCCCCC"/>
@@ -6735,7 +6727,7 @@
         </w:tc>
         <w:tc>
           <w:tcPr>
-            <w:tcW w:w="1103" w:type="dxa"/>
+            <w:tcW w:w="1104" w:type="dxa"/>
             <w:tcBorders>
               <w:top w:val="single" w:sz="6" w:space="0" w:color="CCCCCC"/>
               <w:left w:val="single" w:sz="6" w:space="0" w:color="CCCCCC"/>
@@ -6768,7 +6760,7 @@
         </w:tc>
         <w:tc>
           <w:tcPr>
-            <w:tcW w:w="1023" w:type="dxa"/>
+            <w:tcW w:w="1022" w:type="dxa"/>
             <w:tcBorders>
               <w:top w:val="single" w:sz="6" w:space="0" w:color="CCCCCC"/>
               <w:left w:val="single" w:sz="6" w:space="0" w:color="CCCCCC"/>
@@ -6973,7 +6965,7 @@
         </w:tc>
         <w:tc>
           <w:tcPr>
-            <w:tcW w:w="1103" w:type="dxa"/>
+            <w:tcW w:w="1104" w:type="dxa"/>
             <w:tcBorders>
               <w:top w:val="single" w:sz="6" w:space="0" w:color="CCCCCC"/>
               <w:left w:val="single" w:sz="6" w:space="0" w:color="CCCCCC"/>
@@ -7006,7 +6998,7 @@
         </w:tc>
         <w:tc>
           <w:tcPr>
-            <w:tcW w:w="1023" w:type="dxa"/>
+            <w:tcW w:w="1022" w:type="dxa"/>
             <w:tcBorders>
               <w:top w:val="single" w:sz="6" w:space="0" w:color="CCCCCC"/>
               <w:left w:val="single" w:sz="6" w:space="0" w:color="CCCCCC"/>
@@ -7211,7 +7203,7 @@
         </w:tc>
         <w:tc>
           <w:tcPr>
-            <w:tcW w:w="1103" w:type="dxa"/>
+            <w:tcW w:w="1104" w:type="dxa"/>
             <w:tcBorders>
               <w:top w:val="single" w:sz="6" w:space="0" w:color="CCCCCC"/>
               <w:left w:val="single" w:sz="6" w:space="0" w:color="CCCCCC"/>
@@ -7244,7 +7236,7 @@
         </w:tc>
         <w:tc>
           <w:tcPr>
-            <w:tcW w:w="1023" w:type="dxa"/>
+            <w:tcW w:w="1022" w:type="dxa"/>
             <w:tcBorders>
               <w:top w:val="single" w:sz="6" w:space="0" w:color="CCCCCC"/>
               <w:left w:val="single" w:sz="6" w:space="0" w:color="CCCCCC"/>
@@ -7312,7 +7304,9 @@
           <w:u w:val="none"/>
         </w:rPr>
       </w:pPr>
-      <w:bookmarkStart w:id="9" w:name="_Toc165410322"/>
+      <w:bookmarkStart w:id="18" w:name="__RefHeading___Toc734_153876483"/>
+      <w:bookmarkStart w:id="19" w:name="_Toc165410322"/>
+      <w:bookmarkEnd w:id="18"/>
       <w:r>
         <w:rPr>
           <w:b w:val="false"/>
@@ -7321,7 +7315,7 @@
         </w:rPr>
         <w:t>Ce que vous auriez pu faire de mieux (avec le recul)</w:t>
       </w:r>
-      <w:bookmarkEnd w:id="9"/>
+      <w:bookmarkEnd w:id="19"/>
     </w:p>
     <w:p>
       <w:pPr>
@@ -7373,7 +7367,9 @@
           <w:u w:val="none"/>
         </w:rPr>
       </w:pPr>
-      <w:bookmarkStart w:id="10" w:name="_Toc165410323"/>
+      <w:bookmarkStart w:id="20" w:name="__RefHeading___Toc736_153876483"/>
+      <w:bookmarkStart w:id="21" w:name="_Toc165410323"/>
+      <w:bookmarkEnd w:id="20"/>
       <w:r>
         <w:rPr>
           <w:b w:val="false"/>
@@ -7382,7 +7378,7 @@
         </w:rPr>
         <w:t>Ce qui pourrait être amélioré dans la SAE</w:t>
       </w:r>
-      <w:bookmarkEnd w:id="10"/>
+      <w:bookmarkEnd w:id="21"/>
     </w:p>
     <w:p>
       <w:pPr>
@@ -7492,7 +7488,7 @@
     </w:r>
     <w:r>
       <w:rPr/>
-      <w:t>9</w:t>
+      <w:t>10</w:t>
     </w:r>
     <w:r>
       <w:rPr/>
@@ -7552,7 +7548,7 @@
     </w:r>
     <w:r>
       <w:rPr/>
-      <w:t>9</w:t>
+      <w:t>10</w:t>
     </w:r>
     <w:r>
       <w:rPr/>
@@ -7572,7 +7568,7 @@
     <w:r>
       <w:rPr/>
       <w:drawing>
-        <wp:anchor behindDoc="1" distT="0" distB="0" distL="0" distR="0" simplePos="0" locked="0" layoutInCell="1" allowOverlap="1" relativeHeight="3">
+        <wp:anchor behindDoc="1" distT="0" distB="0" distL="0" distR="0" simplePos="0" locked="0" layoutInCell="1" allowOverlap="1" relativeHeight="2">
           <wp:simplePos x="0" y="0"/>
           <wp:positionH relativeFrom="column">
             <wp:posOffset>1781175</wp:posOffset>
@@ -8021,6 +8017,7 @@
     <w:qFormat/>
     <w:pPr>
       <w:widowControl/>
+      <w:suppressAutoHyphens w:val="true"/>
       <w:bidi w:val="0"/>
       <w:spacing w:lineRule="auto" w:line="276" w:before="0" w:after="0"/>
       <w:jc w:val="left"/>
@@ -8346,6 +8343,25 @@
     <w:pPr/>
     <w:rPr/>
   </w:style>
+  <w:style w:type="paragraph" w:styleId="Normal1">
+    <w:name w:val="Normal1"/>
+    <w:qFormat/>
+    <w:pPr>
+      <w:widowControl/>
+      <w:suppressAutoHyphens w:val="true"/>
+      <w:bidi w:val="0"/>
+      <w:spacing w:before="0" w:after="0"/>
+      <w:jc w:val="left"/>
+    </w:pPr>
+    <w:rPr>
+      <w:rFonts w:ascii="Arial" w:hAnsi="Arial" w:eastAsia="Arial" w:cs="Arial"/>
+      <w:color w:val="auto"/>
+      <w:kern w:val="0"/>
+      <w:sz w:val="22"/>
+      <w:szCs w:val="22"/>
+      <w:lang w:val="fr-FR" w:eastAsia="fr-FR" w:bidi="ar-SA"/>
+    </w:rPr>
+  </w:style>
   <w:style w:type="numbering" w:styleId="NoList" w:default="1">
     <w:name w:val="No List"/>
     <w:uiPriority w:val="99"/>

</xml_diff>

<commit_message>
Ajout Du label et modif lien git
</commit_message>
<xml_diff>
--- a/zAutre Fichiers/ac_LecteurDiaporama_CLEMENCEAU_MASSON_VINET_TP4_.docx
+++ b/zAutre Fichiers/ac_LecteurDiaporama_CLEMENCEAU_MASSON_VINET_TP4_.docx
@@ -273,34 +273,32 @@
       <w:pPr>
         <w:spacing w:before="240" w:after="240"/>
         <w:jc w:val="center"/>
+      </w:pPr>
+      <w:r>
         <w:rPr>
           <w:rFonts w:ascii="Times New Roman" w:eastAsia="Times New Roman" w:hAnsi="Times New Roman" w:cs="Times New Roman"/>
           <w:sz w:val="32"/>
           <w:szCs w:val="32"/>
         </w:rPr>
-      </w:pPr>
+        <w:t>Lien GitHub :</w:t>
+      </w:r>
       <w:r>
         <w:rPr>
           <w:rFonts w:ascii="Times New Roman" w:eastAsia="Times New Roman" w:hAnsi="Times New Roman" w:cs="Times New Roman"/>
+          <w:sz w:val="44"/>
+          <w:szCs w:val="44"/>
+        </w:rPr>
+        <w:t xml:space="preserve"> </w:t>
+      </w:r>
+      <w:r>
+        <w:rPr>
+          <w:rFonts w:ascii="Times New Roman" w:hAnsi="Times New Roman" w:cs="Times New Roman"/>
           <w:sz w:val="32"/>
           <w:szCs w:val="32"/>
         </w:rPr>
-        <w:t xml:space="preserve">Lien GitHub : </w:t>
-      </w:r>
-      <w:hyperlink r:id="rId6">
-        <w:r>
-          <w:rPr>
-            <w:rFonts w:ascii="Times New Roman" w:eastAsia="Times New Roman" w:hAnsi="Times New Roman" w:cs="Times New Roman"/>
-            <w:color w:val="1155CC"/>
-            <w:sz w:val="32"/>
-            <w:szCs w:val="32"/>
-            <w:u w:val="single"/>
-          </w:rPr>
-          <w:t>https://github.com/player404stark/S2.01.git</w:t>
-        </w:r>
-      </w:hyperlink>
-    </w:p>
-    <w:p/>
+        <w:t>https://github.com/jvlatrille/LecteurDiaporama.git</w:t>
+      </w:r>
+    </w:p>
     <w:p/>
     <w:p/>
     <w:p/>
@@ -324,6 +322,7 @@
           <w:szCs w:val="50"/>
           <w:u w:val="single"/>
         </w:rPr>
+        <w:lastRenderedPageBreak/>
         <w:t>Sommaire.</w:t>
       </w:r>
     </w:p>
@@ -761,7 +760,7 @@
                     </pic:cNvPicPr>
                   </pic:nvPicPr>
                   <pic:blipFill>
-                    <a:blip r:embed="rId7"/>
+                    <a:blip r:embed="rId6"/>
                     <a:stretch>
                       <a:fillRect/>
                     </a:stretch>
@@ -4484,7 +4483,7 @@
                     <pic:cNvPicPr/>
                   </pic:nvPicPr>
                   <pic:blipFill>
-                    <a:blip r:embed="rId8">
+                    <a:blip r:embed="rId7">
                       <a:extLst>
                         <a:ext uri="{28A0092B-C50C-407E-A947-70E740481C1C}">
                           <a14:useLocalDpi xmlns:a14="http://schemas.microsoft.com/office/drawing/2010/main" val="0"/>
@@ -6277,12 +6276,12 @@
     </w:p>
     <w:p/>
     <w:sectPr>
-      <w:headerReference w:type="even" r:id="rId9"/>
-      <w:headerReference w:type="default" r:id="rId10"/>
-      <w:footerReference w:type="even" r:id="rId11"/>
-      <w:footerReference w:type="default" r:id="rId12"/>
-      <w:headerReference w:type="first" r:id="rId13"/>
-      <w:footerReference w:type="first" r:id="rId14"/>
+      <w:headerReference w:type="even" r:id="rId8"/>
+      <w:headerReference w:type="default" r:id="rId9"/>
+      <w:footerReference w:type="even" r:id="rId10"/>
+      <w:footerReference w:type="default" r:id="rId11"/>
+      <w:headerReference w:type="first" r:id="rId12"/>
+      <w:footerReference w:type="first" r:id="rId13"/>
       <w:pgSz w:w="11906" w:h="16838"/>
       <w:pgMar w:top="1440" w:right="1440" w:bottom="1440" w:left="1440" w:header="720" w:footer="720" w:gutter="0"/>
       <w:pgNumType w:start="1"/>

</xml_diff>

<commit_message>
Ajout matricielle + .gitignore modif pour le build
</commit_message>
<xml_diff>
--- a/zAutre Fichiers/ac_LecteurDiaporama_CLEMENCEAU_MASSON_VINET_TP4_.docx
+++ b/zAutre Fichiers/ac_LecteurDiaporama_CLEMENCEAU_MASSON_VINET_TP4_.docx
@@ -4467,6 +4467,12 @@
         <w:rPr>
           <w:noProof/>
         </w:rPr>
+        <w:t>a</w:t>
+      </w:r>
+      <w:r>
+        <w:rPr>
+          <w:noProof/>
+        </w:rPr>
         <w:drawing>
           <wp:inline distT="0" distB="0" distL="0" distR="0" wp14:anchorId="170D611D" wp14:editId="1F2440FD">
             <wp:extent cx="5731510" cy="4217670"/>
@@ -4510,44 +4516,48 @@
         </w:drawing>
       </w:r>
     </w:p>
-    <w:p/>
     <w:p>
       <w:pPr>
         <w:pStyle w:val="Titre3"/>
       </w:pPr>
+      <w:r>
+        <w:t xml:space="preserve">Version matricielle </w:t>
+      </w:r>
+    </w:p>
+    <w:p>
+      <w:hyperlink r:id="rId8" w:history="1">
+        <w:r>
+          <w:rPr>
+            <w:rStyle w:val="Lienhypertexte"/>
+          </w:rPr>
+          <w:t>https://docs.google.com/spreadsheets/d/1wFnkd9DNGp6v6HGY9ECIkjlzgzVSTF-KcPUflqhTCMQ/edit?usp=sharing</w:t>
+        </w:r>
+      </w:hyperlink>
+    </w:p>
+    <w:p/>
+    <w:p/>
+    <w:p/>
+    <w:p/>
+    <w:p/>
+    <w:p>
+      <w:pPr>
+        <w:pStyle w:val="Titre2"/>
+      </w:pPr>
+      <w:r>
+        <w:lastRenderedPageBreak/>
+        <w:t>Documentation des liens entre éléments d’interface et fonctionnalités</w:t>
+      </w:r>
+    </w:p>
+    <w:p>
+      <w:pPr>
+        <w:pStyle w:val="Normal1"/>
+      </w:pPr>
     </w:p>
     <w:p>
       <w:pPr>
         <w:pStyle w:val="Titre3"/>
       </w:pPr>
       <w:r>
-        <w:t xml:space="preserve">Version matricielle </w:t>
-      </w:r>
-    </w:p>
-    <w:p>
-      <w:pPr>
-        <w:pStyle w:val="Titre2"/>
-      </w:pPr>
-    </w:p>
-    <w:p>
-      <w:pPr>
-        <w:pStyle w:val="Titre2"/>
-      </w:pPr>
-      <w:r>
-        <w:t>Documentation des liens entre éléments d’interface et fonctionnalités</w:t>
-      </w:r>
-    </w:p>
-    <w:p>
-      <w:pPr>
-        <w:pStyle w:val="Normal1"/>
-      </w:pPr>
-    </w:p>
-    <w:p>
-      <w:pPr>
-        <w:pStyle w:val="Titre3"/>
-      </w:pPr>
-      <w:r>
-        <w:lastRenderedPageBreak/>
         <w:t>Boutons (</w:t>
       </w:r>
       <w:proofErr w:type="spellStart"/>
@@ -4767,6 +4777,7 @@
         <w:ind w:firstLine="720"/>
       </w:pPr>
       <w:r>
+        <w:lastRenderedPageBreak/>
         <w:t xml:space="preserve">Nous n'avons pas apprécié le fait de repasser à plusieurs le code pour trouver les erreurs dans les nombreux fichiers, et faire en sorte de l’optimiser et qu’il fonctionne au mieux (même si nous sommes </w:t>
       </w:r>
       <w:proofErr w:type="gramStart"/>
@@ -4787,7 +4798,6 @@
       <w:bookmarkStart w:id="15" w:name="_Toc165410320"/>
       <w:bookmarkEnd w:id="14"/>
       <w:r>
-        <w:lastRenderedPageBreak/>
         <w:t>Ce qui a été difficile</w:t>
       </w:r>
       <w:bookmarkEnd w:id="15"/>
@@ -6265,7 +6275,11 @@
     <w:p>
       <w:r>
         <w:tab/>
-        <w:t>Ce qui pourrait être amélioré dans la SAE serait d'avoir plus de cours encadrés pour pouvoir poser davantage de questions aux professeurs, ou bien d'allouer plus d'heures globales (encadrées / en autonomie) afin de permettre aux étudiants de perfectionner leur travail.</w:t>
+        <w:t xml:space="preserve">Ce qui pourrait être amélioré dans la SAE serait d'avoir plus de cours encadrés pour pouvoir poser davantage de questions aux professeurs, ou bien d'allouer plus d'heures </w:t>
+      </w:r>
+      <w:r>
+        <w:lastRenderedPageBreak/>
+        <w:t>globales (encadrées / en autonomie) afin de permettre aux étudiants de perfectionner leur travail.</w:t>
       </w:r>
     </w:p>
     <w:p>
@@ -6276,12 +6290,12 @@
     </w:p>
     <w:p/>
     <w:sectPr>
-      <w:headerReference w:type="even" r:id="rId8"/>
-      <w:headerReference w:type="default" r:id="rId9"/>
-      <w:footerReference w:type="even" r:id="rId10"/>
-      <w:footerReference w:type="default" r:id="rId11"/>
-      <w:headerReference w:type="first" r:id="rId12"/>
-      <w:footerReference w:type="first" r:id="rId13"/>
+      <w:headerReference w:type="even" r:id="rId9"/>
+      <w:headerReference w:type="default" r:id="rId10"/>
+      <w:footerReference w:type="even" r:id="rId11"/>
+      <w:footerReference w:type="default" r:id="rId12"/>
+      <w:headerReference w:type="first" r:id="rId13"/>
+      <w:footerReference w:type="first" r:id="rId14"/>
       <w:pgSz w:w="11906" w:h="16838"/>
       <w:pgMar w:top="1440" w:right="1440" w:bottom="1440" w:left="1440" w:header="720" w:footer="720" w:gutter="0"/>
       <w:pgNumType w:start="1"/>
@@ -7199,6 +7213,18 @@
       </w:tblCellMar>
     </w:tblPr>
   </w:style>
+  <w:style w:type="character" w:styleId="Mentionnonrsolue">
+    <w:name w:val="Unresolved Mention"/>
+    <w:basedOn w:val="Policepardfaut"/>
+    <w:uiPriority w:val="99"/>
+    <w:semiHidden/>
+    <w:unhideWhenUsed/>
+    <w:rsid w:val="00A97C2C"/>
+    <w:rPr>
+      <w:color w:val="605E5C"/>
+      <w:shd w:val="clear" w:color="auto" w:fill="E1DFDD"/>
+    </w:rPr>
+  </w:style>
 </w:styles>
 </file>
 

</xml_diff>

<commit_message>
Dossier V2 MVP pret pour envoie
</commit_message>
<xml_diff>
--- a/zAutre Fichiers/ac_LecteurDiaporama_CLEMENCEAU_MASSON_VINET_TP4_.docx
+++ b/zAutre Fichiers/ac_LecteurDiaporama_CLEMENCEAU_MASSON_VINET_TP4_.docx
@@ -272,7 +272,7 @@
         </w:rPr>
         <w:t xml:space="preserve"> </w:t>
       </w:r>
-      <w:hyperlink r:id="rId7">
+      <w:hyperlink r:id="rId6">
         <w:r>
           <w:rPr>
             <w:rStyle w:val="Lienhypertexte"/>
@@ -1607,7 +1607,7 @@
                 <w:noProof/>
                 <w:webHidden/>
               </w:rPr>
-              <w:t>11</w:t>
+              <w:t>12</w:t>
             </w:r>
             <w:r>
               <w:rPr>
@@ -1667,20 +1667,16 @@
                 <w:noProof/>
                 <w:webHidden/>
               </w:rPr>
-            </w:r>
-            <w:r>
-              <w:rPr>
-                <w:noProof/>
-                <w:webHidden/>
-              </w:rPr>
               <w:fldChar w:fldCharType="separate"/>
             </w:r>
             <w:r>
               <w:rPr>
-                <w:noProof/>
-                <w:webHidden/>
-              </w:rPr>
-              <w:t>11</w:t>
+                <w:b/>
+                <w:bCs/>
+                <w:noProof/>
+                <w:webHidden/>
+              </w:rPr>
+              <w:t>Erreur ! Signet non défini.</w:t>
             </w:r>
             <w:r>
               <w:rPr>
@@ -1740,20 +1736,16 @@
                 <w:noProof/>
                 <w:webHidden/>
               </w:rPr>
-            </w:r>
-            <w:r>
-              <w:rPr>
-                <w:noProof/>
-                <w:webHidden/>
-              </w:rPr>
               <w:fldChar w:fldCharType="separate"/>
             </w:r>
             <w:r>
               <w:rPr>
-                <w:noProof/>
-                <w:webHidden/>
-              </w:rPr>
-              <w:t>12</w:t>
+                <w:b/>
+                <w:bCs/>
+                <w:noProof/>
+                <w:webHidden/>
+              </w:rPr>
+              <w:t>Erreur ! Signet non défini.</w:t>
             </w:r>
             <w:r>
               <w:rPr>
@@ -1813,20 +1805,16 @@
                 <w:noProof/>
                 <w:webHidden/>
               </w:rPr>
-            </w:r>
-            <w:r>
-              <w:rPr>
-                <w:noProof/>
-                <w:webHidden/>
-              </w:rPr>
               <w:fldChar w:fldCharType="separate"/>
             </w:r>
             <w:r>
               <w:rPr>
-                <w:noProof/>
-                <w:webHidden/>
-              </w:rPr>
-              <w:t>14</w:t>
+                <w:b/>
+                <w:bCs/>
+                <w:noProof/>
+                <w:webHidden/>
+              </w:rPr>
+              <w:t>Erreur ! Signet non défini.</w:t>
             </w:r>
             <w:r>
               <w:rPr>
@@ -1886,20 +1874,16 @@
                 <w:noProof/>
                 <w:webHidden/>
               </w:rPr>
-            </w:r>
-            <w:r>
-              <w:rPr>
-                <w:noProof/>
-                <w:webHidden/>
-              </w:rPr>
               <w:fldChar w:fldCharType="separate"/>
             </w:r>
             <w:r>
               <w:rPr>
-                <w:noProof/>
-                <w:webHidden/>
-              </w:rPr>
-              <w:t>15</w:t>
+                <w:b/>
+                <w:bCs/>
+                <w:noProof/>
+                <w:webHidden/>
+              </w:rPr>
+              <w:t>Erreur ! Signet non défini.</w:t>
             </w:r>
             <w:r>
               <w:rPr>
@@ -1959,20 +1943,16 @@
                 <w:noProof/>
                 <w:webHidden/>
               </w:rPr>
-            </w:r>
-            <w:r>
-              <w:rPr>
-                <w:noProof/>
-                <w:webHidden/>
-              </w:rPr>
               <w:fldChar w:fldCharType="separate"/>
             </w:r>
             <w:r>
               <w:rPr>
-                <w:noProof/>
-                <w:webHidden/>
-              </w:rPr>
-              <w:t>16</w:t>
+                <w:b/>
+                <w:bCs/>
+                <w:noProof/>
+                <w:webHidden/>
+              </w:rPr>
+              <w:t>Erreur ! Signet non défini.</w:t>
             </w:r>
             <w:r>
               <w:rPr>
@@ -2032,20 +2012,16 @@
                 <w:noProof/>
                 <w:webHidden/>
               </w:rPr>
-            </w:r>
-            <w:r>
-              <w:rPr>
-                <w:noProof/>
-                <w:webHidden/>
-              </w:rPr>
               <w:fldChar w:fldCharType="separate"/>
             </w:r>
             <w:r>
               <w:rPr>
-                <w:noProof/>
-                <w:webHidden/>
-              </w:rPr>
-              <w:t>17</w:t>
+                <w:b/>
+                <w:bCs/>
+                <w:noProof/>
+                <w:webHidden/>
+              </w:rPr>
+              <w:t>Erreur ! Signet non défini.</w:t>
             </w:r>
             <w:r>
               <w:rPr>
@@ -2105,20 +2081,16 @@
                 <w:noProof/>
                 <w:webHidden/>
               </w:rPr>
-            </w:r>
-            <w:r>
-              <w:rPr>
-                <w:noProof/>
-                <w:webHidden/>
-              </w:rPr>
               <w:fldChar w:fldCharType="separate"/>
             </w:r>
             <w:r>
               <w:rPr>
-                <w:noProof/>
-                <w:webHidden/>
-              </w:rPr>
-              <w:t>17</w:t>
+                <w:b/>
+                <w:bCs/>
+                <w:noProof/>
+                <w:webHidden/>
+              </w:rPr>
+              <w:t>Erreur ! Signet non défini.</w:t>
             </w:r>
             <w:r>
               <w:rPr>
@@ -2735,7 +2707,7 @@
                     </pic:cNvPicPr>
                   </pic:nvPicPr>
                   <pic:blipFill>
-                    <a:blip r:embed="rId8"/>
+                    <a:blip r:embed="rId7"/>
                     <a:stretch>
                       <a:fillRect/>
                     </a:stretch>
@@ -6259,7 +6231,7 @@
                     </pic:cNvPicPr>
                   </pic:nvPicPr>
                   <pic:blipFill>
-                    <a:blip r:embed="rId9"/>
+                    <a:blip r:embed="rId8"/>
                     <a:stretch>
                       <a:fillRect/>
                     </a:stretch>
@@ -6294,7 +6266,7 @@
       </w:r>
     </w:p>
     <w:p>
-      <w:hyperlink r:id="rId10">
+      <w:hyperlink r:id="rId9">
         <w:r>
           <w:rPr>
             <w:rStyle w:val="Lienhypertexte"/>
@@ -6490,7 +6462,7 @@
           <w:noProof/>
         </w:rPr>
         <w:drawing>
-          <wp:inline distT="0" distB="0" distL="0" distR="0" wp14:anchorId="1888B9B4" wp14:editId="24B412BF">
+          <wp:inline distT="0" distB="0" distL="0" distR="0" wp14:anchorId="1888B9B4" wp14:editId="2567619B">
             <wp:extent cx="5731510" cy="3072130"/>
             <wp:effectExtent l="0" t="1333500" r="0" b="1309370"/>
             <wp:docPr id="315709259" name="Image 2" descr="Une image contenant texte, capture d’écran, conception&#10;&#10;Description générée automatiquement"/>
@@ -6505,7 +6477,7 @@
                     <pic:cNvPicPr/>
                   </pic:nvPicPr>
                   <pic:blipFill>
-                    <a:blip r:embed="rId11" cstate="print">
+                    <a:blip r:embed="rId10" cstate="print">
                       <a:extLst>
                         <a:ext uri="{28A0092B-C50C-407E-A947-70E740481C1C}">
                           <a14:useLocalDpi xmlns:a14="http://schemas.microsoft.com/office/drawing/2010/main" val="0"/>
@@ -8274,10 +8246,7 @@
               <w:t>Destructeur</w:t>
             </w:r>
             <w:r>
-              <w:t xml:space="preserve"> </w:t>
-            </w:r>
-            <w:r>
-              <w:t>de l’image dans le diaporama</w:t>
+              <w:t xml:space="preserve"> de l’image dans le diaporama</w:t>
             </w:r>
           </w:p>
         </w:tc>
@@ -13729,8 +13698,8 @@
     </w:p>
     <w:p/>
     <w:sectPr>
-      <w:footerReference w:type="default" r:id="rId12"/>
-      <w:headerReference w:type="first" r:id="rId13"/>
+      <w:footerReference w:type="default" r:id="rId11"/>
+      <w:headerReference w:type="first" r:id="rId12"/>
       <w:pgSz w:w="11906" w:h="16838"/>
       <w:pgMar w:top="1440" w:right="1440" w:bottom="1440" w:left="1440" w:header="720" w:footer="720" w:gutter="0"/>
       <w:pgNumType w:start="1"/>
@@ -13887,10 +13856,6 @@
     </w:r>
   </w:p>
 </w:hdr>
-</file>
-
-<file path=word/numbering.xml><?xml version="1.0" encoding="utf-8"?>
-<w:numbering xmlns:wpc="http://schemas.microsoft.com/office/word/2010/wordprocessingCanvas" xmlns:cx="http://schemas.microsoft.com/office/drawing/2014/chartex" xmlns:cx1="http://schemas.microsoft.com/office/drawing/2015/9/8/chartex" xmlns:cx2="http://schemas.microsoft.com/office/drawing/2015/10/21/chartex" xmlns:cx3="http://schemas.microsoft.com/office/drawing/2016/5/9/chartex" xmlns:cx4="http://schemas.microsoft.com/office/drawing/2016/5/10/chartex" xmlns:cx5="http://schemas.microsoft.com/office/drawing/2016/5/11/chartex" xmlns:cx6="http://schemas.microsoft.com/office/drawing/2016/5/12/chartex" xmlns:cx7="http://schemas.microsoft.com/office/drawing/2016/5/13/chartex" xmlns:cx8="http://schemas.microsoft.com/office/drawing/2016/5/14/chartex" xmlns:mc="http://schemas.openxmlformats.org/markup-compatibility/2006" xmlns:aink="http://schemas.microsoft.com/office/drawing/2016/ink" xmlns:am3d="http://schemas.microsoft.com/office/drawing/2017/model3d" xmlns:o="urn:schemas-microsoft-com:office:office" xmlns:oel="http://schemas.microsoft.com/office/2019/extlst" xmlns:r="http://schemas.openxmlformats.org/officeDocument/2006/relationships" xmlns:m="http://schemas.openxmlformats.org/officeDocument/2006/math" xmlns:v="urn:schemas-microsoft-com:vml" xmlns:wp14="http://schemas.microsoft.com/office/word/2010/wordprocessingDrawing" xmlns:wp="http://schemas.openxmlformats.org/drawingml/2006/wordprocessingDrawing" xmlns:w10="urn:schemas-microsoft-com:office:word" xmlns:w="http://schemas.openxmlformats.org/wordprocessingml/2006/main" xmlns:w14="http://schemas.microsoft.com/office/word/2010/wordml" xmlns:w15="http://schemas.microsoft.com/office/word/2012/wordml" xmlns:w16cex="http://schemas.microsoft.com/office/word/2018/wordml/cex" xmlns:w16cid="http://schemas.microsoft.com/office/word/2016/wordml/cid" xmlns:w16="http://schemas.microsoft.com/office/word/2018/wordml" xmlns:w16du="http://schemas.microsoft.com/office/word/2023/wordml/word16du" xmlns:w16sdtdh="http://schemas.microsoft.com/office/word/2020/wordml/sdtdatahash" xmlns:w16se="http://schemas.microsoft.com/office/word/2015/wordml/symex" xmlns:wpg="http://schemas.microsoft.com/office/word/2010/wordprocessingGroup" xmlns:wpi="http://schemas.microsoft.com/office/word/2010/wordprocessingInk" xmlns:wne="http://schemas.microsoft.com/office/word/2006/wordml" xmlns:wps="http://schemas.microsoft.com/office/word/2010/wordprocessingShape" mc:Ignorable="w14 w15 w16se w16cid w16 w16cex w16sdtdh w16du wp14"/>
 </file>
 
 <file path=word/styles.xml><?xml version="1.0" encoding="utf-8"?>

</xml_diff>